<commit_message>
Added time course normalization
</commit_message>
<xml_diff>
--- a/svd/methods.docx
+++ b/svd/methods.docx
@@ -226,13 +226,7 @@
         <w:rPr>
           <w:rFonts w:ascii="Times New Roman" w:hAnsi="Times New Roman" w:cs="Times New Roman"/>
         </w:rPr>
-        <w:t>The determination of the physiological geometry is performed with retinotopic f/MRI experiment (Ales et al. 2009). The f/MRI retinotopy is accurate to 2 mm of true activation, and should provide the simulation with ample realism.</w:t>
-      </w:r>
-      <w:r>
-        <w:rPr>
-          <w:rFonts w:ascii="Times New Roman" w:hAnsi="Times New Roman" w:cs="Times New Roman"/>
-        </w:rPr>
-        <w:t xml:space="preserve"> </w:t>
+        <w:t xml:space="preserve">The determination of the physiological geometry is performed with retinotopic f/MRI experiment (Ales et al. 2009). The f/MRI retinotopy is accurate to 2 mm of true activation, and should provide the simulation with ample realism. </w:t>
       </w:r>
       <w:r>
         <w:rPr>
@@ -2724,6 +2718,32 @@
         </w:rPr>
         <w:t xml:space="preserve"> patches.</w:t>
       </w:r>
+      <w:r>
+        <w:rPr>
+          <w:rFonts w:ascii="Times New Roman" w:hAnsi="Times New Roman" w:cs="Times New Roman"/>
+        </w:rPr>
+        <w:t xml:space="preserve"> The simulated time courses are normalized to 1.25, 1, 1 for V1, V2, and V3 respectively.</w:t>
+      </w:r>
+      <w:r>
+        <w:rPr>
+          <w:rFonts w:ascii="Times New Roman" w:hAnsi="Times New Roman" w:cs="Times New Roman"/>
+        </w:rPr>
+        <w:t xml:space="preserve"> When present, the </w:t>
+      </w:r>
+      <w:r>
+        <w:rPr>
+          <w:rFonts w:ascii="Times New Roman" w:hAnsi="Times New Roman" w:cs="Times New Roman"/>
+        </w:rPr>
+        <w:t>all externa</w:t>
+      </w:r>
+      <w:bookmarkStart w:id="0" w:name="_GoBack"/>
+      <w:bookmarkEnd w:id="0"/>
+      <w:r>
+        <w:rPr>
+          <w:rFonts w:ascii="Times New Roman" w:hAnsi="Times New Roman" w:cs="Times New Roman"/>
+        </w:rPr>
+        <w:t>l sources are normalized to 0.1.</w:t>
+      </w:r>
     </w:p>
     <w:p>
       <w:pPr>
@@ -2942,19 +2962,7 @@
                 <w:rPr>
                   <w:rFonts w:ascii="Cambria Math" w:hAnsi="Cambria Math" w:cs="Times New Roman"/>
                 </w:rPr>
-                <m:t>F(p,s)∙</m:t>
-              </m:r>
-              <m:r>
-                <w:rPr>
-                  <w:rFonts w:ascii="Cambria Math" w:hAnsi="Cambria Math" w:cs="Times New Roman"/>
-                </w:rPr>
-                <m:t>T</m:t>
-              </m:r>
-              <m:r>
-                <w:rPr>
-                  <w:rFonts w:ascii="Cambria Math" w:hAnsi="Cambria Math" w:cs="Times New Roman"/>
-                </w:rPr>
-                <m:t>(s,t)</m:t>
+                <m:t>F(p,s)∙T(s,t)</m:t>
               </m:r>
             </m:e>
           </m:nary>
@@ -3221,19 +3229,7 @@
               <w:rPr>
                 <w:rFonts w:ascii="Cambria Math" w:hAnsi="Cambria Math" w:cs="Times New Roman"/>
               </w:rPr>
-              <m:t>e</m:t>
-            </m:r>
-            <m:r>
-              <w:rPr>
-                <w:rFonts w:ascii="Cambria Math" w:hAnsi="Cambria Math" w:cs="Times New Roman"/>
-              </w:rPr>
-              <m:t>×</m:t>
-            </m:r>
-            <m:r>
-              <w:rPr>
-                <w:rFonts w:ascii="Cambria Math" w:hAnsi="Cambria Math" w:cs="Times New Roman"/>
-              </w:rPr>
-              <m:t>t</m:t>
+              <m:t>e×t</m:t>
             </m:r>
           </m:sup>
         </m:sSup>
@@ -3279,13 +3275,7 @@
           <w:rPr>
             <w:rFonts w:ascii="Cambria Math" w:hAnsi="Cambria Math" w:cs="Times New Roman"/>
           </w:rPr>
-          <m:t xml:space="preserve"> </m:t>
-        </m:r>
-        <m:r>
-          <w:rPr>
-            <w:rFonts w:ascii="Cambria Math" w:hAnsi="Cambria Math" w:cs="Times New Roman"/>
-          </w:rPr>
-          <m:t>U∈</m:t>
+          <m:t xml:space="preserve"> U∈</m:t>
         </m:r>
         <m:sSup>
           <m:sSupPr>
@@ -3312,19 +3302,7 @@
               <w:rPr>
                 <w:rFonts w:ascii="Cambria Math" w:hAnsi="Cambria Math" w:cs="Times New Roman"/>
               </w:rPr>
-              <m:t>e</m:t>
-            </m:r>
-            <m:r>
-              <w:rPr>
-                <w:rFonts w:ascii="Cambria Math" w:hAnsi="Cambria Math" w:cs="Times New Roman"/>
-              </w:rPr>
-              <m:t>×</m:t>
-            </m:r>
-            <m:r>
-              <w:rPr>
-                <w:rFonts w:ascii="Cambria Math" w:hAnsi="Cambria Math" w:cs="Times New Roman"/>
-              </w:rPr>
-              <m:t>e</m:t>
+              <m:t>e×e</m:t>
             </m:r>
           </m:sup>
         </m:sSup>
@@ -3340,19 +3318,7 @@
           <w:rPr>
             <w:rFonts w:ascii="Cambria Math" w:hAnsi="Cambria Math" w:cs="Times New Roman"/>
           </w:rPr>
-          <m:t xml:space="preserve"> </m:t>
-        </m:r>
-        <m:r>
-          <w:rPr>
-            <w:rFonts w:ascii="Cambria Math" w:hAnsi="Cambria Math" w:cs="Times New Roman"/>
-          </w:rPr>
-          <m:t>S</m:t>
-        </m:r>
-        <m:r>
-          <w:rPr>
-            <w:rFonts w:ascii="Cambria Math" w:hAnsi="Cambria Math" w:cs="Times New Roman"/>
-          </w:rPr>
-          <m:t>∈</m:t>
+          <m:t xml:space="preserve"> S∈</m:t>
         </m:r>
         <m:sSup>
           <m:sSupPr>
@@ -3379,19 +3345,7 @@
               <w:rPr>
                 <w:rFonts w:ascii="Cambria Math" w:hAnsi="Cambria Math" w:cs="Times New Roman"/>
               </w:rPr>
-              <m:t>e</m:t>
-            </m:r>
-            <m:r>
-              <w:rPr>
-                <w:rFonts w:ascii="Cambria Math" w:hAnsi="Cambria Math" w:cs="Times New Roman"/>
-              </w:rPr>
-              <m:t>×</m:t>
-            </m:r>
-            <m:r>
-              <w:rPr>
-                <w:rFonts w:ascii="Cambria Math" w:hAnsi="Cambria Math" w:cs="Times New Roman"/>
-              </w:rPr>
-              <m:t>t</m:t>
+              <m:t>e×t</m:t>
             </m:r>
           </m:sup>
         </m:sSup>
@@ -3413,19 +3367,7 @@
           <w:rPr>
             <w:rFonts w:ascii="Cambria Math" w:hAnsi="Cambria Math" w:cs="Times New Roman"/>
           </w:rPr>
-          <m:t xml:space="preserve"> </m:t>
-        </m:r>
-        <m:r>
-          <w:rPr>
-            <w:rFonts w:ascii="Cambria Math" w:hAnsi="Cambria Math" w:cs="Times New Roman"/>
-          </w:rPr>
-          <m:t>C</m:t>
-        </m:r>
-        <m:r>
-          <w:rPr>
-            <w:rFonts w:ascii="Cambria Math" w:hAnsi="Cambria Math" w:cs="Times New Roman"/>
-          </w:rPr>
-          <m:t>∈</m:t>
+          <m:t xml:space="preserve"> C∈</m:t>
         </m:r>
         <m:sSup>
           <m:sSupPr>
@@ -3452,19 +3394,7 @@
               <w:rPr>
                 <w:rFonts w:ascii="Cambria Math" w:hAnsi="Cambria Math" w:cs="Times New Roman"/>
               </w:rPr>
-              <m:t>t</m:t>
-            </m:r>
-            <m:r>
-              <w:rPr>
-                <w:rFonts w:ascii="Cambria Math" w:hAnsi="Cambria Math" w:cs="Times New Roman"/>
-              </w:rPr>
-              <m:t>×</m:t>
-            </m:r>
-            <m:r>
-              <w:rPr>
-                <w:rFonts w:ascii="Cambria Math" w:hAnsi="Cambria Math" w:cs="Times New Roman"/>
-              </w:rPr>
-              <m:t>t</m:t>
+              <m:t>t×t</m:t>
             </m:r>
           </m:sup>
         </m:sSup>
@@ -3717,7 +3647,14 @@
         <w:rPr>
           <w:rFonts w:ascii="Times New Roman" w:hAnsi="Times New Roman" w:cs="Times New Roman"/>
         </w:rPr>
-        <w:t xml:space="preserve">. However, we </w:t>
+        <w:t xml:space="preserve">. However, </w:t>
+      </w:r>
+      <w:r>
+        <w:rPr>
+          <w:rFonts w:ascii="Times New Roman" w:hAnsi="Times New Roman" w:cs="Times New Roman"/>
+        </w:rPr>
+        <w:lastRenderedPageBreak/>
+        <w:t xml:space="preserve">we </w:t>
       </w:r>
       <w:r>
         <w:rPr>
@@ -3795,14 +3732,7 @@
         <w:rPr>
           <w:rFonts w:ascii="Times New Roman" w:hAnsi="Times New Roman" w:cs="Times New Roman"/>
         </w:rPr>
-        <w:t xml:space="preserve"> more </w:t>
-      </w:r>
-      <w:r>
-        <w:rPr>
-          <w:rFonts w:ascii="Times New Roman" w:hAnsi="Times New Roman" w:cs="Times New Roman"/>
-        </w:rPr>
-        <w:lastRenderedPageBreak/>
-        <w:t xml:space="preserve">appropriate </w:t>
+        <w:t xml:space="preserve"> more appropriate </w:t>
       </w:r>
       <w:r>
         <w:rPr>
@@ -3891,19 +3821,7 @@
           <w:rPr>
             <w:rFonts w:ascii="Cambria Math" w:hAnsi="Cambria Math" w:cs="Times New Roman"/>
           </w:rPr>
-          <m:t xml:space="preserve"> </m:t>
-        </m:r>
-        <m:r>
-          <w:rPr>
-            <w:rFonts w:ascii="Cambria Math" w:hAnsi="Cambria Math" w:cs="Times New Roman"/>
-          </w:rPr>
-          <m:t>V</m:t>
-        </m:r>
-        <m:r>
-          <w:rPr>
-            <w:rFonts w:ascii="Cambria Math" w:hAnsi="Cambria Math" w:cs="Times New Roman"/>
-          </w:rPr>
-          <m:t>∈</m:t>
+          <m:t xml:space="preserve"> V∈</m:t>
         </m:r>
         <m:sSup>
           <m:sSupPr>
@@ -3930,19 +3848,7 @@
               <w:rPr>
                 <w:rFonts w:ascii="Cambria Math" w:hAnsi="Cambria Math" w:cs="Times New Roman"/>
               </w:rPr>
-              <m:t>ep</m:t>
-            </m:r>
-            <m:r>
-              <w:rPr>
-                <w:rFonts w:ascii="Cambria Math" w:hAnsi="Cambria Math" w:cs="Times New Roman"/>
-              </w:rPr>
-              <m:t>×</m:t>
-            </m:r>
-            <m:r>
-              <w:rPr>
-                <w:rFonts w:ascii="Cambria Math" w:hAnsi="Cambria Math" w:cs="Times New Roman"/>
-              </w:rPr>
-              <m:t>t</m:t>
+              <m:t>ep×t</m:t>
             </m:r>
           </m:sup>
         </m:sSup>
@@ -3959,8 +3865,6 @@
         </w:rPr>
         <w:t xml:space="preserve"> </w:t>
       </w:r>
-      <w:bookmarkStart w:id="0" w:name="_GoBack"/>
-      <w:bookmarkEnd w:id="0"/>
     </w:p>
     <w:sectPr>
       <w:pgSz w:w="12240" w:h="15840"/>
@@ -4794,7 +4698,7 @@
 </file>
 
 <file path=customXml/itemProps1.xml><?xml version="1.0" encoding="utf-8"?>
-<ds:datastoreItem xmlns:ds="http://schemas.openxmlformats.org/officeDocument/2006/customXml" ds:itemID="{C1A888AF-4166-4F64-A014-4B5940859FD6}">
+<ds:datastoreItem xmlns:ds="http://schemas.openxmlformats.org/officeDocument/2006/customXml" ds:itemID="{96BBA1D8-6663-4AC9-898E-541069E093ED}">
   <ds:schemaRefs>
     <ds:schemaRef ds:uri="http://schemas.openxmlformats.org/officeDocument/2006/bibliography"/>
   </ds:schemaRefs>

</xml_diff>